<commit_message>
Añade hipervinculo al repositorio
</commit_message>
<xml_diff>
--- a/[JAVA]/C2/TA5/TA5.docx
+++ b/[JAVA]/C2/TA5/TA5.docx
@@ -34,23 +34,36 @@
           <w:szCs w:val="24"/>
         </w:rPr>
       </w:pPr>
-      <w:r>
-        <w:rPr>
-          <w:b/>
-          <w:bCs/>
-          <w:sz w:val="28"/>
-          <w:szCs w:val="28"/>
-        </w:rPr>
-        <w:t>TA</w:t>
-      </w:r>
-      <w:r>
-        <w:rPr>
-          <w:b/>
-          <w:bCs/>
-          <w:sz w:val="28"/>
-          <w:szCs w:val="28"/>
-        </w:rPr>
-        <w:t>5</w:t>
+      <w:hyperlink r:id="rId4" w:history="1">
+        <w:r>
+          <w:rPr>
+            <w:rStyle w:val="Hipervnculo"/>
+            <w:b/>
+            <w:bCs/>
+            <w:sz w:val="28"/>
+            <w:szCs w:val="28"/>
+          </w:rPr>
+          <w:t>TA</w:t>
+        </w:r>
+        <w:r>
+          <w:rPr>
+            <w:rStyle w:val="Hipervnculo"/>
+            <w:b/>
+            <w:bCs/>
+            <w:sz w:val="28"/>
+            <w:szCs w:val="28"/>
+          </w:rPr>
+          <w:t>5</w:t>
+        </w:r>
+      </w:hyperlink>
+      <w:r>
+        <w:rPr>
+          <w:b/>
+          <w:bCs/>
+          <w:sz w:val="28"/>
+          <w:szCs w:val="28"/>
+        </w:rPr>
+        <w:t xml:space="preserve"> (REPOSITORIO)</w:t>
       </w:r>
     </w:p>
     <w:p>
@@ -109,7 +122,7 @@
                     <pic:cNvPicPr/>
                   </pic:nvPicPr>
                   <pic:blipFill>
-                    <a:blip r:embed="rId4"/>
+                    <a:blip r:embed="rId5"/>
                     <a:stretch>
                       <a:fillRect/>
                     </a:stretch>
@@ -186,7 +199,7 @@
                     <pic:cNvPicPr/>
                   </pic:nvPicPr>
                   <pic:blipFill>
-                    <a:blip r:embed="rId5"/>
+                    <a:blip r:embed="rId6"/>
                     <a:stretch>
                       <a:fillRect/>
                     </a:stretch>
@@ -297,7 +310,7 @@
                     <pic:cNvPicPr/>
                   </pic:nvPicPr>
                   <pic:blipFill>
-                    <a:blip r:embed="rId6"/>
+                    <a:blip r:embed="rId7"/>
                     <a:stretch>
                       <a:fillRect/>
                     </a:stretch>
@@ -329,7 +342,6 @@
           <w:szCs w:val="28"/>
         </w:rPr>
       </w:pPr>
-      <w:proofErr w:type="spellStart"/>
       <w:r>
         <w:rPr>
           <w:b/>
@@ -339,7 +351,6 @@
         </w:rPr>
         <w:t>JOptionPane</w:t>
       </w:r>
-      <w:proofErr w:type="spellEnd"/>
     </w:p>
     <w:p>
       <w:pPr>
@@ -376,7 +387,7 @@
                     <pic:cNvPicPr/>
                   </pic:nvPicPr>
                   <pic:blipFill>
-                    <a:blip r:embed="rId7"/>
+                    <a:blip r:embed="rId8"/>
                     <a:stretch>
                       <a:fillRect/>
                     </a:stretch>
@@ -478,7 +489,7 @@
                     <pic:cNvPicPr/>
                   </pic:nvPicPr>
                   <pic:blipFill>
-                    <a:blip r:embed="rId8"/>
+                    <a:blip r:embed="rId9"/>
                     <a:stretch>
                       <a:fillRect/>
                     </a:stretch>
@@ -555,7 +566,7 @@
                     <pic:cNvPicPr/>
                   </pic:nvPicPr>
                   <pic:blipFill>
-                    <a:blip r:embed="rId9"/>
+                    <a:blip r:embed="rId10"/>
                     <a:stretch>
                       <a:fillRect/>
                     </a:stretch>
@@ -611,7 +622,7 @@
                     <pic:cNvPicPr/>
                   </pic:nvPicPr>
                   <pic:blipFill>
-                    <a:blip r:embed="rId10"/>
+                    <a:blip r:embed="rId11"/>
                     <a:stretch>
                       <a:fillRect/>
                     </a:stretch>
@@ -689,7 +700,7 @@
                     <pic:cNvPicPr/>
                   </pic:nvPicPr>
                   <pic:blipFill>
-                    <a:blip r:embed="rId11"/>
+                    <a:blip r:embed="rId12"/>
                     <a:stretch>
                       <a:fillRect/>
                     </a:stretch>
@@ -766,7 +777,7 @@
                     <pic:cNvPicPr/>
                   </pic:nvPicPr>
                   <pic:blipFill>
-                    <a:blip r:embed="rId12"/>
+                    <a:blip r:embed="rId13"/>
                     <a:stretch>
                       <a:fillRect/>
                     </a:stretch>
@@ -844,7 +855,7 @@
                     <pic:cNvPicPr/>
                   </pic:nvPicPr>
                   <pic:blipFill>
-                    <a:blip r:embed="rId13"/>
+                    <a:blip r:embed="rId14"/>
                     <a:stretch>
                       <a:fillRect/>
                     </a:stretch>
@@ -921,7 +932,7 @@
                     <pic:cNvPicPr/>
                   </pic:nvPicPr>
                   <pic:blipFill>
-                    <a:blip r:embed="rId14"/>
+                    <a:blip r:embed="rId15"/>
                     <a:stretch>
                       <a:fillRect/>
                     </a:stretch>
@@ -999,7 +1010,7 @@
                     <pic:cNvPicPr/>
                   </pic:nvPicPr>
                   <pic:blipFill>
-                    <a:blip r:embed="rId15"/>
+                    <a:blip r:embed="rId16"/>
                     <a:stretch>
                       <a:fillRect/>
                     </a:stretch>
@@ -1055,7 +1066,7 @@
                     <pic:cNvPicPr/>
                   </pic:nvPicPr>
                   <pic:blipFill>
-                    <a:blip r:embed="rId16"/>
+                    <a:blip r:embed="rId17"/>
                     <a:stretch>
                       <a:fillRect/>
                     </a:stretch>
@@ -1181,7 +1192,7 @@
                     <pic:cNvPicPr/>
                   </pic:nvPicPr>
                   <pic:blipFill>
-                    <a:blip r:embed="rId17"/>
+                    <a:blip r:embed="rId18"/>
                     <a:stretch>
                       <a:fillRect/>
                     </a:stretch>
@@ -1237,7 +1248,7 @@
                     <pic:cNvPicPr/>
                   </pic:nvPicPr>
                   <pic:blipFill>
-                    <a:blip r:embed="rId18"/>
+                    <a:blip r:embed="rId19"/>
                     <a:stretch>
                       <a:fillRect/>
                     </a:stretch>
@@ -1293,7 +1304,7 @@
                     <pic:cNvPicPr/>
                   </pic:nvPicPr>
                   <pic:blipFill>
-                    <a:blip r:embed="rId19"/>
+                    <a:blip r:embed="rId20"/>
                     <a:stretch>
                       <a:fillRect/>
                     </a:stretch>
@@ -1339,7 +1350,7 @@
                     <pic:cNvPicPr/>
                   </pic:nvPicPr>
                   <pic:blipFill>
-                    <a:blip r:embed="rId20"/>
+                    <a:blip r:embed="rId21"/>
                     <a:stretch>
                       <a:fillRect/>
                     </a:stretch>
@@ -1385,7 +1396,7 @@
                     <pic:cNvPicPr/>
                   </pic:nvPicPr>
                   <pic:blipFill>
-                    <a:blip r:embed="rId21"/>
+                    <a:blip r:embed="rId22"/>
                     <a:stretch>
                       <a:fillRect/>
                     </a:stretch>
@@ -1431,7 +1442,7 @@
                     <pic:cNvPicPr/>
                   </pic:nvPicPr>
                   <pic:blipFill>
-                    <a:blip r:embed="rId22"/>
+                    <a:blip r:embed="rId23"/>
                     <a:stretch>
                       <a:fillRect/>
                     </a:stretch>
@@ -1486,26 +1497,18 @@
           <w:sz w:val="28"/>
           <w:szCs w:val="28"/>
         </w:rPr>
-        <w:t xml:space="preserve"> – Do </w:t>
-      </w:r>
-      <w:proofErr w:type="spellStart"/>
-      <w:r>
-        <w:rPr>
-          <w:b/>
-          <w:bCs/>
-          <w:sz w:val="28"/>
-          <w:szCs w:val="28"/>
-        </w:rPr>
-        <w:t>While</w:t>
-      </w:r>
-      <w:proofErr w:type="spellEnd"/>
-    </w:p>
-    <w:p>
-      <w:pPr>
-        <w:spacing w:line="360" w:lineRule="auto"/>
-        <w:jc w:val="both"/>
-      </w:pPr>
-      <w:r>
+        <w:t xml:space="preserve"> – Do While</w:t>
+      </w:r>
+    </w:p>
+    <w:p>
+      <w:pPr>
+        <w:spacing w:line="360" w:lineRule="auto"/>
+        <w:jc w:val="both"/>
+      </w:pPr>
+      <w:r>
+        <w:rPr>
+          <w:noProof/>
+        </w:rPr>
         <w:drawing>
           <wp:inline distT="0" distB="0" distL="0" distR="0" wp14:anchorId="45DB98AC" wp14:editId="5923EBF7">
             <wp:extent cx="5400040" cy="3142615"/>
@@ -1522,7 +1525,7 @@
                     <pic:cNvPicPr/>
                   </pic:nvPicPr>
                   <pic:blipFill>
-                    <a:blip r:embed="rId23"/>
+                    <a:blip r:embed="rId24"/>
                     <a:stretch>
                       <a:fillRect/>
                     </a:stretch>
@@ -1549,6 +1552,9 @@
         <w:jc w:val="both"/>
       </w:pPr>
       <w:r>
+        <w:rPr>
+          <w:noProof/>
+        </w:rPr>
         <w:drawing>
           <wp:inline distT="0" distB="0" distL="0" distR="0" wp14:anchorId="4A75768C" wp14:editId="78CE102E">
             <wp:extent cx="3175000" cy="1880472"/>
@@ -1565,7 +1571,7 @@
                     <pic:cNvPicPr/>
                   </pic:nvPicPr>
                   <pic:blipFill>
-                    <a:blip r:embed="rId24"/>
+                    <a:blip r:embed="rId25"/>
                     <a:stretch>
                       <a:fillRect/>
                     </a:stretch>
@@ -1659,26 +1665,18 @@
           <w:szCs w:val="28"/>
         </w:rPr>
         <w:lastRenderedPageBreak/>
-        <w:t xml:space="preserve">#12 – </w:t>
-      </w:r>
-      <w:proofErr w:type="spellStart"/>
-      <w:r>
-        <w:rPr>
-          <w:b/>
-          <w:bCs/>
-          <w:sz w:val="28"/>
-          <w:szCs w:val="28"/>
-        </w:rPr>
-        <w:t>For</w:t>
-      </w:r>
-      <w:proofErr w:type="spellEnd"/>
-    </w:p>
-    <w:p>
-      <w:pPr>
-        <w:spacing w:line="360" w:lineRule="auto"/>
-        <w:jc w:val="both"/>
-      </w:pPr>
-      <w:r>
+        <w:t>#12 – For</w:t>
+      </w:r>
+    </w:p>
+    <w:p>
+      <w:pPr>
+        <w:spacing w:line="360" w:lineRule="auto"/>
+        <w:jc w:val="both"/>
+      </w:pPr>
+      <w:r>
+        <w:rPr>
+          <w:noProof/>
+        </w:rPr>
         <w:drawing>
           <wp:inline distT="0" distB="0" distL="0" distR="0" wp14:anchorId="3F2EB4B6" wp14:editId="4F0C7581">
             <wp:extent cx="5400040" cy="3260725"/>
@@ -1695,7 +1693,7 @@
                     <pic:cNvPicPr/>
                   </pic:nvPicPr>
                   <pic:blipFill>
-                    <a:blip r:embed="rId25"/>
+                    <a:blip r:embed="rId26"/>
                     <a:stretch>
                       <a:fillRect/>
                     </a:stretch>
@@ -1722,6 +1720,9 @@
         <w:jc w:val="both"/>
       </w:pPr>
       <w:r>
+        <w:rPr>
+          <w:noProof/>
+        </w:rPr>
         <w:drawing>
           <wp:inline distT="0" distB="0" distL="0" distR="0" wp14:anchorId="5E985121" wp14:editId="2B459E71">
             <wp:extent cx="3117850" cy="1785435"/>
@@ -1738,7 +1739,7 @@
                     <pic:cNvPicPr/>
                   </pic:nvPicPr>
                   <pic:blipFill>
-                    <a:blip r:embed="rId26"/>
+                    <a:blip r:embed="rId27"/>
                     <a:stretch>
                       <a:fillRect/>
                     </a:stretch>
@@ -1841,6 +1842,9 @@
         <w:jc w:val="both"/>
       </w:pPr>
       <w:r>
+        <w:rPr>
+          <w:noProof/>
+        </w:rPr>
         <w:drawing>
           <wp:inline distT="0" distB="0" distL="0" distR="0" wp14:anchorId="409F75F1" wp14:editId="2893DBA8">
             <wp:extent cx="5400040" cy="2413635"/>
@@ -1857,7 +1861,7 @@
                     <pic:cNvPicPr/>
                   </pic:nvPicPr>
                   <pic:blipFill>
-                    <a:blip r:embed="rId27"/>
+                    <a:blip r:embed="rId28"/>
                     <a:stretch>
                       <a:fillRect/>
                     </a:stretch>
@@ -1884,6 +1888,9 @@
         <w:jc w:val="both"/>
       </w:pPr>
       <w:r>
+        <w:rPr>
+          <w:noProof/>
+        </w:rPr>
         <w:drawing>
           <wp:inline distT="0" distB="0" distL="0" distR="0" wp14:anchorId="34CA0821" wp14:editId="1567EEEE">
             <wp:extent cx="5400040" cy="3189605"/>
@@ -1900,7 +1907,7 @@
                     <pic:cNvPicPr/>
                   </pic:nvPicPr>
                   <pic:blipFill>
-                    <a:blip r:embed="rId28"/>
+                    <a:blip r:embed="rId29"/>
                     <a:stretch>
                       <a:fillRect/>
                     </a:stretch>
@@ -1927,6 +1934,9 @@
         <w:jc w:val="both"/>
       </w:pPr>
       <w:r>
+        <w:rPr>
+          <w:noProof/>
+        </w:rPr>
         <w:drawing>
           <wp:inline distT="0" distB="0" distL="0" distR="0" wp14:anchorId="6FA46C7D" wp14:editId="41E52086">
             <wp:extent cx="5400040" cy="1952625"/>
@@ -1943,7 +1953,7 @@
                     <pic:cNvPicPr/>
                   </pic:nvPicPr>
                   <pic:blipFill>
-                    <a:blip r:embed="rId29"/>
+                    <a:blip r:embed="rId30"/>
                     <a:stretch>
                       <a:fillRect/>
                     </a:stretch>
@@ -1986,6 +1996,9 @@
         <w:t>Extra01</w:t>
       </w:r>
       <w:r>
+        <w:rPr>
+          <w:noProof/>
+        </w:rPr>
         <w:drawing>
           <wp:inline distT="0" distB="0" distL="0" distR="0" wp14:anchorId="31DEB8A9" wp14:editId="4311C121">
             <wp:extent cx="5400040" cy="3357880"/>
@@ -2002,7 +2015,7 @@
                     <pic:cNvPicPr/>
                   </pic:nvPicPr>
                   <pic:blipFill>
-                    <a:blip r:embed="rId30"/>
+                    <a:blip r:embed="rId31"/>
                     <a:stretch>
                       <a:fillRect/>
                     </a:stretch>
@@ -2050,26 +2063,18 @@
           <w:sz w:val="28"/>
           <w:szCs w:val="28"/>
         </w:rPr>
-        <w:t xml:space="preserve"> – Do </w:t>
-      </w:r>
-      <w:proofErr w:type="spellStart"/>
-      <w:r>
-        <w:rPr>
-          <w:b/>
-          <w:bCs/>
-          <w:sz w:val="28"/>
-          <w:szCs w:val="28"/>
-        </w:rPr>
-        <w:t>While</w:t>
-      </w:r>
-      <w:proofErr w:type="spellEnd"/>
-    </w:p>
-    <w:p>
-      <w:pPr>
-        <w:spacing w:line="360" w:lineRule="auto"/>
-        <w:jc w:val="both"/>
-      </w:pPr>
-      <w:r>
+        <w:t xml:space="preserve"> – Do While</w:t>
+      </w:r>
+    </w:p>
+    <w:p>
+      <w:pPr>
+        <w:spacing w:line="360" w:lineRule="auto"/>
+        <w:jc w:val="both"/>
+      </w:pPr>
+      <w:r>
+        <w:rPr>
+          <w:noProof/>
+        </w:rPr>
         <w:drawing>
           <wp:inline distT="0" distB="0" distL="0" distR="0" wp14:anchorId="27667888" wp14:editId="213F46CD">
             <wp:extent cx="5400040" cy="2993390"/>
@@ -2086,7 +2091,7 @@
                     <pic:cNvPicPr/>
                   </pic:nvPicPr>
                   <pic:blipFill>
-                    <a:blip r:embed="rId31"/>
+                    <a:blip r:embed="rId32"/>
                     <a:stretch>
                       <a:fillRect/>
                     </a:stretch>
@@ -2122,6 +2127,9 @@
         <w:jc w:val="both"/>
       </w:pPr>
       <w:r>
+        <w:rPr>
+          <w:noProof/>
+        </w:rPr>
         <w:lastRenderedPageBreak/>
         <w:drawing>
           <wp:inline distT="0" distB="0" distL="0" distR="0" wp14:anchorId="549E17AC" wp14:editId="3F8CEDA9">
@@ -2139,7 +2147,7 @@
                     <pic:cNvPicPr/>
                   </pic:nvPicPr>
                   <pic:blipFill>
-                    <a:blip r:embed="rId32"/>
+                    <a:blip r:embed="rId33"/>
                     <a:stretch>
                       <a:fillRect/>
                     </a:stretch>
@@ -2189,6 +2197,9 @@
               <w:jc w:val="both"/>
             </w:pPr>
             <w:r>
+              <w:rPr>
+                <w:noProof/>
+              </w:rPr>
               <w:drawing>
                 <wp:inline distT="0" distB="0" distL="0" distR="0" wp14:anchorId="5E3360CE" wp14:editId="478CEDFB">
                   <wp:extent cx="2696120" cy="5213350"/>
@@ -2205,7 +2216,7 @@
                           <pic:cNvPicPr/>
                         </pic:nvPicPr>
                         <pic:blipFill>
-                          <a:blip r:embed="rId33"/>
+                          <a:blip r:embed="rId34"/>
                           <a:stretch>
                             <a:fillRect/>
                           </a:stretch>
@@ -2237,6 +2248,9 @@
               <w:jc w:val="both"/>
             </w:pPr>
             <w:r>
+              <w:rPr>
+                <w:noProof/>
+              </w:rPr>
               <w:drawing>
                 <wp:inline distT="0" distB="0" distL="0" distR="0" wp14:anchorId="42F2B9CF" wp14:editId="24631899">
                   <wp:extent cx="1951227" cy="5194300"/>
@@ -2253,7 +2267,7 @@
                           <pic:cNvPicPr/>
                         </pic:nvPicPr>
                         <pic:blipFill>
-                          <a:blip r:embed="rId34"/>
+                          <a:blip r:embed="rId35"/>
                           <a:stretch>
                             <a:fillRect/>
                           </a:stretch>
@@ -2296,26 +2310,18 @@
           <w:szCs w:val="28"/>
         </w:rPr>
         <w:lastRenderedPageBreak/>
-        <w:t>Extra02 -</w:t>
-      </w:r>
-      <w:proofErr w:type="spellStart"/>
-      <w:r>
-        <w:rPr>
-          <w:b/>
-          <w:bCs/>
-          <w:sz w:val="28"/>
-          <w:szCs w:val="28"/>
-        </w:rPr>
-        <w:t>For</w:t>
-      </w:r>
-      <w:proofErr w:type="spellEnd"/>
-    </w:p>
-    <w:p>
-      <w:pPr>
-        <w:spacing w:line="360" w:lineRule="auto"/>
-        <w:jc w:val="both"/>
-      </w:pPr>
-      <w:r>
+        <w:t>Extra02 -For</w:t>
+      </w:r>
+    </w:p>
+    <w:p>
+      <w:pPr>
+        <w:spacing w:line="360" w:lineRule="auto"/>
+        <w:jc w:val="both"/>
+      </w:pPr>
+      <w:r>
+        <w:rPr>
+          <w:noProof/>
+        </w:rPr>
         <w:drawing>
           <wp:inline distT="0" distB="0" distL="0" distR="0" wp14:anchorId="0FDC9F0F" wp14:editId="076111AD">
             <wp:extent cx="5400040" cy="3946525"/>
@@ -2332,7 +2338,7 @@
                     <pic:cNvPicPr/>
                   </pic:nvPicPr>
                   <pic:blipFill>
-                    <a:blip r:embed="rId35"/>
+                    <a:blip r:embed="rId36"/>
                     <a:stretch>
                       <a:fillRect/>
                     </a:stretch>
@@ -2380,6 +2386,9 @@
         <w:jc w:val="both"/>
       </w:pPr>
       <w:r>
+        <w:rPr>
+          <w:noProof/>
+        </w:rPr>
         <w:drawing>
           <wp:inline distT="0" distB="0" distL="0" distR="0" wp14:anchorId="09DCFFBC" wp14:editId="61BE5205">
             <wp:extent cx="5400040" cy="3646170"/>
@@ -2396,7 +2405,7 @@
                     <pic:cNvPicPr/>
                   </pic:nvPicPr>
                   <pic:blipFill>
-                    <a:blip r:embed="rId36"/>
+                    <a:blip r:embed="rId37"/>
                     <a:stretch>
                       <a:fillRect/>
                     </a:stretch>
@@ -2450,6 +2459,9 @@
         <w:jc w:val="both"/>
       </w:pPr>
       <w:r>
+        <w:rPr>
+          <w:noProof/>
+        </w:rPr>
         <w:drawing>
           <wp:inline distT="0" distB="0" distL="0" distR="0" wp14:anchorId="45BCB0C7" wp14:editId="33508B08">
             <wp:extent cx="5400040" cy="3683635"/>
@@ -2466,7 +2478,7 @@
                     <pic:cNvPicPr/>
                   </pic:nvPicPr>
                   <pic:blipFill>
-                    <a:blip r:embed="rId37"/>
+                    <a:blip r:embed="rId38"/>
                     <a:stretch>
                       <a:fillRect/>
                     </a:stretch>
@@ -2493,6 +2505,9 @@
         <w:jc w:val="both"/>
       </w:pPr>
       <w:r>
+        <w:rPr>
+          <w:noProof/>
+        </w:rPr>
         <w:drawing>
           <wp:inline distT="0" distB="0" distL="0" distR="0" wp14:anchorId="2F8CE533" wp14:editId="4B41913F">
             <wp:extent cx="3947502" cy="998307"/>
@@ -2509,7 +2524,7 @@
                     <pic:cNvPicPr/>
                   </pic:nvPicPr>
                   <pic:blipFill>
-                    <a:blip r:embed="rId38"/>
+                    <a:blip r:embed="rId39"/>
                     <a:stretch>
                       <a:fillRect/>
                     </a:stretch>
@@ -2536,6 +2551,9 @@
         <w:jc w:val="both"/>
       </w:pPr>
       <w:r>
+        <w:rPr>
+          <w:noProof/>
+        </w:rPr>
         <w:drawing>
           <wp:inline distT="0" distB="0" distL="0" distR="0" wp14:anchorId="05ABB97D" wp14:editId="27F797E6">
             <wp:extent cx="3787468" cy="891617"/>
@@ -2552,7 +2570,7 @@
                     <pic:cNvPicPr/>
                   </pic:nvPicPr>
                   <pic:blipFill>
-                    <a:blip r:embed="rId39"/>
+                    <a:blip r:embed="rId40"/>
                     <a:stretch>
                       <a:fillRect/>
                     </a:stretch>
@@ -2642,6 +2660,9 @@
         <w:jc w:val="both"/>
       </w:pPr>
       <w:r>
+        <w:rPr>
+          <w:noProof/>
+        </w:rPr>
         <w:drawing>
           <wp:inline distT="0" distB="0" distL="0" distR="0" wp14:anchorId="7F79A1EA" wp14:editId="211043AE">
             <wp:extent cx="5400040" cy="3327400"/>
@@ -2658,7 +2679,7 @@
                     <pic:cNvPicPr/>
                   </pic:nvPicPr>
                   <pic:blipFill>
-                    <a:blip r:embed="rId40"/>
+                    <a:blip r:embed="rId41"/>
                     <a:stretch>
                       <a:fillRect/>
                     </a:stretch>
@@ -2686,6 +2707,9 @@
         </w:tabs>
       </w:pPr>
       <w:r>
+        <w:rPr>
+          <w:noProof/>
+        </w:rPr>
         <w:drawing>
           <wp:inline distT="0" distB="0" distL="0" distR="0" wp14:anchorId="4708AC1A" wp14:editId="32BF3691">
             <wp:extent cx="3292125" cy="1371719"/>
@@ -2702,7 +2726,7 @@
                     <pic:cNvPicPr/>
                   </pic:nvPicPr>
                   <pic:blipFill>
-                    <a:blip r:embed="rId41"/>
+                    <a:blip r:embed="rId42"/>
                     <a:stretch>
                       <a:fillRect/>
                     </a:stretch>
@@ -2730,6 +2754,9 @@
         </w:tabs>
       </w:pPr>
       <w:r>
+        <w:rPr>
+          <w:noProof/>
+        </w:rPr>
         <w:drawing>
           <wp:inline distT="0" distB="0" distL="0" distR="0" wp14:anchorId="14521C4B" wp14:editId="2D142B2F">
             <wp:extent cx="3238781" cy="1615580"/>
@@ -2746,7 +2773,7 @@
                     <pic:cNvPicPr/>
                   </pic:nvPicPr>
                   <pic:blipFill>
-                    <a:blip r:embed="rId42"/>
+                    <a:blip r:embed="rId43"/>
                     <a:stretch>
                       <a:fillRect/>
                     </a:stretch>
@@ -3235,6 +3262,29 @@
       <w:contextualSpacing/>
     </w:pPr>
   </w:style>
+  <w:style w:type="character" w:styleId="Hipervnculo">
+    <w:name w:val="Hyperlink"/>
+    <w:basedOn w:val="Fuentedeprrafopredeter"/>
+    <w:uiPriority w:val="99"/>
+    <w:unhideWhenUsed/>
+    <w:rsid w:val="00DC7DB3"/>
+    <w:rPr>
+      <w:color w:val="0563C1" w:themeColor="hyperlink"/>
+      <w:u w:val="single"/>
+    </w:rPr>
+  </w:style>
+  <w:style w:type="character" w:styleId="Mencinsinresolver">
+    <w:name w:val="Unresolved Mention"/>
+    <w:basedOn w:val="Fuentedeprrafopredeter"/>
+    <w:uiPriority w:val="99"/>
+    <w:semiHidden/>
+    <w:unhideWhenUsed/>
+    <w:rsid w:val="00DC7DB3"/>
+    <w:rPr>
+      <w:color w:val="605E5C"/>
+      <w:shd w:val="clear" w:color="auto" w:fill="E1DFDD"/>
+    </w:rPr>
+  </w:style>
 </w:styles>
 </file>
 

</xml_diff>